<commit_message>
Changes, Added foto's and documents KT1.5
</commit_message>
<xml_diff>
--- a/Periode 12 Kerntaak 1,2,3/KT1/KT1.4/KT1.4.14 Sequentiediagrammen/Sequentiediagrammen v1.0.0.docx
+++ b/Periode 12 Kerntaak 1,2,3/KT1/KT1.4/KT1.4.14 Sequentiediagrammen/Sequentiediagrammen v1.0.0.docx
@@ -1,6 +1,6 @@
 
 <file path=word/document.xml><?xml version="1.0" encoding="utf-8"?>
-<w:document xmlns:wpc="http://schemas.microsoft.com/office/word/2010/wordprocessingCanvas" xmlns:cx="http://schemas.microsoft.com/office/drawing/2014/chartex" xmlns:cx1="http://schemas.microsoft.com/office/drawing/2015/9/8/chartex" xmlns:cx2="http://schemas.microsoft.com/office/drawing/2015/10/21/chartex" xmlns:cx3="http://schemas.microsoft.com/office/drawing/2016/5/9/chartex" xmlns:cx4="http://schemas.microsoft.com/office/drawing/2016/5/10/chartex" xmlns:cx5="http://schemas.microsoft.com/office/drawing/2016/5/11/chartex" xmlns:cx6="http://schemas.microsoft.com/office/drawing/2016/5/12/chartex" xmlns:cx7="http://schemas.microsoft.com/office/drawing/2016/5/13/chartex" xmlns:cx8="http://schemas.microsoft.com/office/drawing/2016/5/14/chartex" xmlns:mc="http://schemas.openxmlformats.org/markup-compatibility/2006" xmlns:aink="http://schemas.microsoft.com/office/drawing/2016/ink" xmlns:am3d="http://schemas.microsoft.com/office/drawing/2017/model3d" xmlns:o="urn:schemas-microsoft-com:office:office" xmlns:r="http://schemas.openxmlformats.org/officeDocument/2006/relationships" xmlns:m="http://schemas.openxmlformats.org/officeDocument/2006/math" xmlns:v="urn:schemas-microsoft-com:vml" xmlns:wp14="http://schemas.microsoft.com/office/word/2010/wordprocessingDrawing" xmlns:wp="http://schemas.openxmlformats.org/drawingml/2006/wordprocessingDrawing" xmlns:w10="urn:schemas-microsoft-com:office:word" xmlns:w="http://schemas.openxmlformats.org/wordprocessingml/2006/main" xmlns:w14="http://schemas.microsoft.com/office/word/2010/wordml" xmlns:w15="http://schemas.microsoft.com/office/word/2012/wordml" xmlns:w16cid="http://schemas.microsoft.com/office/word/2016/wordml/cid" xmlns:w16se="http://schemas.microsoft.com/office/word/2015/wordml/symex" xmlns:wpg="http://schemas.microsoft.com/office/word/2010/wordprocessingGroup" xmlns:wpi="http://schemas.microsoft.com/office/word/2010/wordprocessingInk" xmlns:wne="http://schemas.microsoft.com/office/word/2006/wordml" xmlns:wps="http://schemas.microsoft.com/office/word/2010/wordprocessingShape" mc:Ignorable="w14 w15 w16se w16cid wp14">
+<w:document xmlns:wpc="http://schemas.microsoft.com/office/word/2010/wordprocessingCanvas" xmlns:mc="http://schemas.openxmlformats.org/markup-compatibility/2006" xmlns:o="urn:schemas-microsoft-com:office:office" xmlns:r="http://schemas.openxmlformats.org/officeDocument/2006/relationships" xmlns:m="http://schemas.openxmlformats.org/officeDocument/2006/math" xmlns:v="urn:schemas-microsoft-com:vml" xmlns:wp14="http://schemas.microsoft.com/office/word/2010/wordprocessingDrawing" xmlns:wp="http://schemas.openxmlformats.org/drawingml/2006/wordprocessingDrawing" xmlns:w10="urn:schemas-microsoft-com:office:word" xmlns:w="http://schemas.openxmlformats.org/wordprocessingml/2006/main" xmlns:w14="http://schemas.microsoft.com/office/word/2010/wordml" xmlns:w15="http://schemas.microsoft.com/office/word/2012/wordml" xmlns:wpg="http://schemas.microsoft.com/office/word/2010/wordprocessingGroup" xmlns:wpi="http://schemas.microsoft.com/office/word/2010/wordprocessingInk" xmlns:wne="http://schemas.microsoft.com/office/word/2006/wordml" xmlns:wps="http://schemas.microsoft.com/office/word/2010/wordprocessingShape" mc:Ignorable="w14 w15 wp14">
   <w:body>
     <w:p>
       <w:pPr>
@@ -257,7 +257,7 @@
           <w:r>
             <w:fldChar w:fldCharType="separate"/>
           </w:r>
-          <w:hyperlink w:anchor="_Toc511255703" w:history="1">
+          <w:hyperlink w:anchor="_Toc511295171" w:history="1">
             <w:r>
               <w:rPr>
                 <w:rStyle w:val="Hyperlink"/>
@@ -284,7 +284,7 @@
                 <w:noProof/>
                 <w:webHidden/>
               </w:rPr>
-              <w:instrText xml:space="preserve"> PAGEREF _Toc511255703 \h </w:instrText>
+              <w:instrText xml:space="preserve"> PAGEREF _Toc511295171 \h </w:instrText>
             </w:r>
             <w:r>
               <w:rPr>
@@ -327,13 +327,13 @@
               <w:lang w:eastAsia="nl-NL"/>
             </w:rPr>
           </w:pPr>
-          <w:hyperlink w:anchor="_Toc511255704" w:history="1">
+          <w:hyperlink w:anchor="_Toc511295172" w:history="1">
             <w:r>
               <w:rPr>
                 <w:rStyle w:val="Hyperlink"/>
                 <w:noProof/>
               </w:rPr>
-              <w:t>Sequentiediagrammen</w:t>
+              <w:t>Diagrammen</w:t>
             </w:r>
             <w:r>
               <w:rPr>
@@ -354,7 +354,7 @@
                 <w:noProof/>
                 <w:webHidden/>
               </w:rPr>
-              <w:instrText xml:space="preserve"> PAGEREF _Toc511255704 \h </w:instrText>
+              <w:instrText xml:space="preserve"> PAGEREF _Toc511295172 \h </w:instrText>
             </w:r>
             <w:r>
               <w:rPr>
@@ -397,7 +397,7 @@
               <w:lang w:eastAsia="nl-NL"/>
             </w:rPr>
           </w:pPr>
-          <w:hyperlink w:anchor="_Toc511255705" w:history="1">
+          <w:hyperlink w:anchor="_Toc511295173" w:history="1">
             <w:r>
               <w:rPr>
                 <w:rStyle w:val="Hyperlink"/>
@@ -424,7 +424,7 @@
                 <w:noProof/>
                 <w:webHidden/>
               </w:rPr>
-              <w:instrText xml:space="preserve"> PAGEREF _Toc511255705 \h </w:instrText>
+              <w:instrText xml:space="preserve"> PAGEREF _Toc511295173 \h </w:instrText>
             </w:r>
             <w:r>
               <w:rPr>
@@ -467,7 +467,7 @@
               <w:lang w:eastAsia="nl-NL"/>
             </w:rPr>
           </w:pPr>
-          <w:hyperlink w:anchor="_Toc511255706" w:history="1">
+          <w:hyperlink w:anchor="_Toc511295174" w:history="1">
             <w:r>
               <w:rPr>
                 <w:rStyle w:val="Hyperlink"/>
@@ -494,7 +494,7 @@
                 <w:noProof/>
                 <w:webHidden/>
               </w:rPr>
-              <w:instrText xml:space="preserve"> PAGEREF _Toc511255706 \h </w:instrText>
+              <w:instrText xml:space="preserve"> PAGEREF _Toc511295174 \h </w:instrText>
             </w:r>
             <w:r>
               <w:rPr>
@@ -537,7 +537,7 @@
               <w:lang w:eastAsia="nl-NL"/>
             </w:rPr>
           </w:pPr>
-          <w:hyperlink w:anchor="_Toc511255707" w:history="1">
+          <w:hyperlink w:anchor="_Toc511295175" w:history="1">
             <w:r>
               <w:rPr>
                 <w:rStyle w:val="Hyperlink"/>
@@ -564,7 +564,7 @@
                 <w:noProof/>
                 <w:webHidden/>
               </w:rPr>
-              <w:instrText xml:space="preserve"> PAGEREF _Toc511255707 \h </w:instrText>
+              <w:instrText xml:space="preserve"> PAGEREF _Toc511295175 \h </w:instrText>
             </w:r>
             <w:r>
               <w:rPr>
@@ -607,7 +607,7 @@
               <w:lang w:eastAsia="nl-NL"/>
             </w:rPr>
           </w:pPr>
-          <w:hyperlink w:anchor="_Toc511255708" w:history="1">
+          <w:hyperlink w:anchor="_Toc511295176" w:history="1">
             <w:r>
               <w:rPr>
                 <w:rStyle w:val="Hyperlink"/>
@@ -634,7 +634,7 @@
                 <w:noProof/>
                 <w:webHidden/>
               </w:rPr>
-              <w:instrText xml:space="preserve"> PAGEREF _Toc511255708 \h </w:instrText>
+              <w:instrText xml:space="preserve"> PAGEREF _Toc511295176 \h </w:instrText>
             </w:r>
             <w:r>
               <w:rPr>
@@ -677,7 +677,7 @@
               <w:lang w:eastAsia="nl-NL"/>
             </w:rPr>
           </w:pPr>
-          <w:hyperlink w:anchor="_Toc511255709" w:history="1">
+          <w:hyperlink w:anchor="_Toc511295177" w:history="1">
             <w:r>
               <w:rPr>
                 <w:rStyle w:val="Hyperlink"/>
@@ -704,7 +704,7 @@
                 <w:noProof/>
                 <w:webHidden/>
               </w:rPr>
-              <w:instrText xml:space="preserve"> PAGEREF _Toc511255709 \h </w:instrText>
+              <w:instrText xml:space="preserve"> PAGEREF _Toc511295177 \h </w:instrText>
             </w:r>
             <w:r>
               <w:rPr>
@@ -747,7 +747,7 @@
               <w:lang w:eastAsia="nl-NL"/>
             </w:rPr>
           </w:pPr>
-          <w:hyperlink w:anchor="_Toc511255710" w:history="1">
+          <w:hyperlink w:anchor="_Toc511295178" w:history="1">
             <w:r>
               <w:rPr>
                 <w:rStyle w:val="Hyperlink"/>
@@ -774,7 +774,7 @@
                 <w:noProof/>
                 <w:webHidden/>
               </w:rPr>
-              <w:instrText xml:space="preserve"> PAGEREF _Toc511255710 \h </w:instrText>
+              <w:instrText xml:space="preserve"> PAGEREF _Toc511295178 \h </w:instrText>
             </w:r>
             <w:r>
               <w:rPr>
@@ -817,7 +817,7 @@
               <w:lang w:eastAsia="nl-NL"/>
             </w:rPr>
           </w:pPr>
-          <w:hyperlink w:anchor="_Toc511255711" w:history="1">
+          <w:hyperlink w:anchor="_Toc511295179" w:history="1">
             <w:r>
               <w:rPr>
                 <w:rStyle w:val="Hyperlink"/>
@@ -844,7 +844,7 @@
                 <w:noProof/>
                 <w:webHidden/>
               </w:rPr>
-              <w:instrText xml:space="preserve"> PAGEREF _Toc511255711 \h </w:instrText>
+              <w:instrText xml:space="preserve"> PAGEREF _Toc511295179 \h </w:instrText>
             </w:r>
             <w:r>
               <w:rPr>
@@ -887,7 +887,7 @@
               <w:lang w:eastAsia="nl-NL"/>
             </w:rPr>
           </w:pPr>
-          <w:hyperlink w:anchor="_Toc511255712" w:history="1">
+          <w:hyperlink w:anchor="_Toc511295180" w:history="1">
             <w:r>
               <w:rPr>
                 <w:rStyle w:val="Hyperlink"/>
@@ -914,7 +914,7 @@
                 <w:noProof/>
                 <w:webHidden/>
               </w:rPr>
-              <w:instrText xml:space="preserve"> PAGEREF _Toc511255712 \h </w:instrText>
+              <w:instrText xml:space="preserve"> PAGEREF _Toc511295180 \h </w:instrText>
             </w:r>
             <w:r>
               <w:rPr>
@@ -957,7 +957,7 @@
               <w:lang w:eastAsia="nl-NL"/>
             </w:rPr>
           </w:pPr>
-          <w:hyperlink w:anchor="_Toc511255713" w:history="1">
+          <w:hyperlink w:anchor="_Toc511295181" w:history="1">
             <w:r>
               <w:rPr>
                 <w:rStyle w:val="Hyperlink"/>
@@ -984,7 +984,7 @@
                 <w:noProof/>
                 <w:webHidden/>
               </w:rPr>
-              <w:instrText xml:space="preserve"> PAGEREF _Toc511255713 \h </w:instrText>
+              <w:instrText xml:space="preserve"> PAGEREF _Toc511295181 \h </w:instrText>
             </w:r>
             <w:r>
               <w:rPr>
@@ -1027,7 +1027,7 @@
               <w:lang w:eastAsia="nl-NL"/>
             </w:rPr>
           </w:pPr>
-          <w:hyperlink w:anchor="_Toc511255714" w:history="1">
+          <w:hyperlink w:anchor="_Toc511295182" w:history="1">
             <w:r>
               <w:rPr>
                 <w:rStyle w:val="Hyperlink"/>
@@ -1054,7 +1054,7 @@
                 <w:noProof/>
                 <w:webHidden/>
               </w:rPr>
-              <w:instrText xml:space="preserve"> PAGEREF _Toc511255714 \h </w:instrText>
+              <w:instrText xml:space="preserve"> PAGEREF _Toc511295182 \h </w:instrText>
             </w:r>
             <w:r>
               <w:rPr>
@@ -1097,7 +1097,7 @@
               <w:lang w:eastAsia="nl-NL"/>
             </w:rPr>
           </w:pPr>
-          <w:hyperlink w:anchor="_Toc511255715" w:history="1">
+          <w:hyperlink w:anchor="_Toc511295183" w:history="1">
             <w:r>
               <w:rPr>
                 <w:rStyle w:val="Hyperlink"/>
@@ -1124,7 +1124,7 @@
                 <w:noProof/>
                 <w:webHidden/>
               </w:rPr>
-              <w:instrText xml:space="preserve"> PAGEREF _Toc511255715 \h </w:instrText>
+              <w:instrText xml:space="preserve"> PAGEREF _Toc511295183 \h </w:instrText>
             </w:r>
             <w:r>
               <w:rPr>
@@ -1167,7 +1167,7 @@
               <w:lang w:eastAsia="nl-NL"/>
             </w:rPr>
           </w:pPr>
-          <w:hyperlink w:anchor="_Toc511255716" w:history="1">
+          <w:hyperlink w:anchor="_Toc511295184" w:history="1">
             <w:r>
               <w:rPr>
                 <w:rStyle w:val="Hyperlink"/>
@@ -1194,7 +1194,7 @@
                 <w:noProof/>
                 <w:webHidden/>
               </w:rPr>
-              <w:instrText xml:space="preserve"> PAGEREF _Toc511255716 \h </w:instrText>
+              <w:instrText xml:space="preserve"> PAGEREF _Toc511295184 \h </w:instrText>
             </w:r>
             <w:r>
               <w:rPr>
@@ -1237,7 +1237,7 @@
               <w:lang w:eastAsia="nl-NL"/>
             </w:rPr>
           </w:pPr>
-          <w:hyperlink w:anchor="_Toc511255717" w:history="1">
+          <w:hyperlink w:anchor="_Toc511295185" w:history="1">
             <w:r>
               <w:rPr>
                 <w:rStyle w:val="Hyperlink"/>
@@ -1264,7 +1264,7 @@
                 <w:noProof/>
                 <w:webHidden/>
               </w:rPr>
-              <w:instrText xml:space="preserve"> PAGEREF _Toc511255717 \h </w:instrText>
+              <w:instrText xml:space="preserve"> PAGEREF _Toc511295185 \h </w:instrText>
             </w:r>
             <w:r>
               <w:rPr>
@@ -1307,7 +1307,7 @@
               <w:lang w:eastAsia="nl-NL"/>
             </w:rPr>
           </w:pPr>
-          <w:hyperlink w:anchor="_Toc511255718" w:history="1">
+          <w:hyperlink w:anchor="_Toc511295186" w:history="1">
             <w:r>
               <w:rPr>
                 <w:rStyle w:val="Hyperlink"/>
@@ -1334,7 +1334,7 @@
                 <w:noProof/>
                 <w:webHidden/>
               </w:rPr>
-              <w:instrText xml:space="preserve"> PAGEREF _Toc511255718 \h </w:instrText>
+              <w:instrText xml:space="preserve"> PAGEREF _Toc511295186 \h </w:instrText>
             </w:r>
             <w:r>
               <w:rPr>
@@ -1377,7 +1377,7 @@
               <w:lang w:eastAsia="nl-NL"/>
             </w:rPr>
           </w:pPr>
-          <w:hyperlink w:anchor="_Toc511255719" w:history="1">
+          <w:hyperlink w:anchor="_Toc511295187" w:history="1">
             <w:r>
               <w:rPr>
                 <w:rStyle w:val="Hyperlink"/>
@@ -1404,7 +1404,7 @@
                 <w:noProof/>
                 <w:webHidden/>
               </w:rPr>
-              <w:instrText xml:space="preserve"> PAGEREF _Toc511255719 \h </w:instrText>
+              <w:instrText xml:space="preserve"> PAGEREF _Toc511295187 \h </w:instrText>
             </w:r>
             <w:r>
               <w:rPr>
@@ -1447,7 +1447,7 @@
               <w:lang w:eastAsia="nl-NL"/>
             </w:rPr>
           </w:pPr>
-          <w:hyperlink w:anchor="_Toc511255720" w:history="1">
+          <w:hyperlink w:anchor="_Toc511295188" w:history="1">
             <w:r>
               <w:rPr>
                 <w:rStyle w:val="Hyperlink"/>
@@ -1474,7 +1474,7 @@
                 <w:noProof/>
                 <w:webHidden/>
               </w:rPr>
-              <w:instrText xml:space="preserve"> PAGEREF _Toc511255720 \h </w:instrText>
+              <w:instrText xml:space="preserve"> PAGEREF _Toc511295188 \h </w:instrText>
             </w:r>
             <w:r>
               <w:rPr>
@@ -1517,7 +1517,7 @@
               <w:lang w:eastAsia="nl-NL"/>
             </w:rPr>
           </w:pPr>
-          <w:hyperlink w:anchor="_Toc511255721" w:history="1">
+          <w:hyperlink w:anchor="_Toc511295189" w:history="1">
             <w:r>
               <w:rPr>
                 <w:rStyle w:val="Hyperlink"/>
@@ -1544,7 +1544,7 @@
                 <w:noProof/>
                 <w:webHidden/>
               </w:rPr>
-              <w:instrText xml:space="preserve"> PAGEREF _Toc511255721 \h </w:instrText>
+              <w:instrText xml:space="preserve"> PAGEREF _Toc511295189 \h </w:instrText>
             </w:r>
             <w:r>
               <w:rPr>
@@ -1593,6 +1593,46 @@
           <w:szCs w:val="28"/>
         </w:rPr>
       </w:pPr>
+    </w:p>
+    <w:p>
+      <w:pPr>
+        <w:rPr>
+          <w:sz w:val="28"/>
+          <w:szCs w:val="28"/>
+        </w:rPr>
+      </w:pPr>
+    </w:p>
+    <w:p>
+      <w:pPr>
+        <w:rPr>
+          <w:sz w:val="28"/>
+          <w:szCs w:val="28"/>
+        </w:rPr>
+      </w:pPr>
+    </w:p>
+    <w:p>
+      <w:pPr>
+        <w:rPr>
+          <w:sz w:val="28"/>
+          <w:szCs w:val="28"/>
+        </w:rPr>
+      </w:pPr>
+    </w:p>
+    <w:p>
+      <w:pPr>
+        <w:rPr>
+          <w:sz w:val="28"/>
+          <w:szCs w:val="28"/>
+        </w:rPr>
+      </w:pPr>
+    </w:p>
+    <w:p>
+      <w:pPr>
+        <w:rPr>
+          <w:sz w:val="28"/>
+          <w:szCs w:val="28"/>
+        </w:rPr>
+      </w:pPr>
       <w:bookmarkStart w:id="0" w:name="_GoBack"/>
       <w:bookmarkEnd w:id="0"/>
     </w:p>
@@ -1630,49 +1670,9 @@
     </w:p>
     <w:p>
       <w:pPr>
-        <w:rPr>
-          <w:sz w:val="28"/>
-          <w:szCs w:val="28"/>
-        </w:rPr>
-      </w:pPr>
-    </w:p>
-    <w:p>
-      <w:pPr>
-        <w:rPr>
-          <w:sz w:val="28"/>
-          <w:szCs w:val="28"/>
-        </w:rPr>
-      </w:pPr>
-    </w:p>
-    <w:p>
-      <w:pPr>
-        <w:rPr>
-          <w:sz w:val="28"/>
-          <w:szCs w:val="28"/>
-        </w:rPr>
-      </w:pPr>
-    </w:p>
-    <w:p>
-      <w:pPr>
-        <w:rPr>
-          <w:sz w:val="28"/>
-          <w:szCs w:val="28"/>
-        </w:rPr>
-      </w:pPr>
-    </w:p>
-    <w:p>
-      <w:pPr>
-        <w:rPr>
-          <w:sz w:val="28"/>
-          <w:szCs w:val="28"/>
-        </w:rPr>
-      </w:pPr>
-    </w:p>
-    <w:p>
-      <w:pPr>
         <w:pStyle w:val="Kop1"/>
       </w:pPr>
-      <w:bookmarkStart w:id="1" w:name="_Toc511255703"/>
+      <w:bookmarkStart w:id="1" w:name="_Toc511295171"/>
       <w:r>
         <w:lastRenderedPageBreak/>
         <w:t>Inleiding</w:t>
@@ -1712,9 +1712,12 @@
       <w:pPr>
         <w:pStyle w:val="Kop1"/>
       </w:pPr>
-      <w:bookmarkStart w:id="2" w:name="_Toc511255704"/>
-      <w:r>
-        <w:t>Sequentiediagrammen</w:t>
+      <w:bookmarkStart w:id="2" w:name="_Toc511295172"/>
+      <w:r>
+        <w:t>D</w:t>
+      </w:r>
+      <w:r>
+        <w:t>iagrammen</w:t>
       </w:r>
       <w:bookmarkEnd w:id="2"/>
     </w:p>
@@ -1723,7 +1726,7 @@
       <w:pPr>
         <w:pStyle w:val="Kop2"/>
       </w:pPr>
-      <w:bookmarkStart w:id="3" w:name="_Toc511255705"/>
+      <w:bookmarkStart w:id="3" w:name="_Toc511295173"/>
       <w:r>
         <w:t>Login</w:t>
       </w:r>
@@ -1733,6 +1736,7 @@
       <w:r>
         <w:rPr>
           <w:noProof/>
+          <w:lang w:eastAsia="nl-NL"/>
         </w:rPr>
         <w:drawing>
           <wp:inline distT="0" distB="0" distL="0" distR="0" wp14:anchorId="4EDA4496" wp14:editId="2C1D9F0F">
@@ -1788,7 +1792,7 @@
       <w:pPr>
         <w:pStyle w:val="Kop2"/>
       </w:pPr>
-      <w:bookmarkStart w:id="4" w:name="_Toc511255706"/>
+      <w:bookmarkStart w:id="4" w:name="_Toc511295174"/>
       <w:r>
         <w:lastRenderedPageBreak/>
         <w:t>Uitloggen</w:t>
@@ -1799,6 +1803,7 @@
       <w:r>
         <w:rPr>
           <w:noProof/>
+          <w:lang w:eastAsia="nl-NL"/>
         </w:rPr>
         <w:drawing>
           <wp:inline distT="0" distB="0" distL="0" distR="0" wp14:anchorId="502FE02D" wp14:editId="2B19ACE9">
@@ -1854,7 +1859,7 @@
       <w:pPr>
         <w:pStyle w:val="Kop2"/>
       </w:pPr>
-      <w:bookmarkStart w:id="5" w:name="_Toc511255707"/>
+      <w:bookmarkStart w:id="5" w:name="_Toc511295175"/>
       <w:r>
         <w:t>Bewerken Wachtwoord</w:t>
       </w:r>
@@ -1864,6 +1869,7 @@
       <w:r>
         <w:rPr>
           <w:noProof/>
+          <w:lang w:eastAsia="nl-NL"/>
         </w:rPr>
         <w:drawing>
           <wp:inline distT="0" distB="0" distL="0" distR="0" wp14:anchorId="0435F919" wp14:editId="432E5C32">
@@ -1919,7 +1925,7 @@
       <w:pPr>
         <w:pStyle w:val="Kop2"/>
       </w:pPr>
-      <w:bookmarkStart w:id="6" w:name="_Toc511255708"/>
+      <w:bookmarkStart w:id="6" w:name="_Toc511295176"/>
       <w:r>
         <w:lastRenderedPageBreak/>
         <w:t>Bewerken Taak</w:t>
@@ -1930,6 +1936,7 @@
       <w:r>
         <w:rPr>
           <w:noProof/>
+          <w:lang w:eastAsia="nl-NL"/>
         </w:rPr>
         <w:drawing>
           <wp:inline distT="0" distB="0" distL="0" distR="0" wp14:anchorId="3B626707" wp14:editId="5E6D7E0D">
@@ -1985,7 +1992,7 @@
       <w:pPr>
         <w:pStyle w:val="Kop2"/>
       </w:pPr>
-      <w:bookmarkStart w:id="7" w:name="_Toc511255709"/>
+      <w:bookmarkStart w:id="7" w:name="_Toc511295177"/>
       <w:r>
         <w:t>Bewerken Klant</w:t>
       </w:r>
@@ -1995,6 +2002,7 @@
       <w:r>
         <w:rPr>
           <w:noProof/>
+          <w:lang w:eastAsia="nl-NL"/>
         </w:rPr>
         <w:drawing>
           <wp:inline distT="0" distB="0" distL="0" distR="0" wp14:anchorId="51C991BD" wp14:editId="5B4D950E">
@@ -2050,7 +2058,7 @@
       <w:pPr>
         <w:pStyle w:val="Kop2"/>
       </w:pPr>
-      <w:bookmarkStart w:id="8" w:name="_Toc511255710"/>
+      <w:bookmarkStart w:id="8" w:name="_Toc511295178"/>
       <w:r>
         <w:lastRenderedPageBreak/>
         <w:t>Bewerken Partner</w:t>
@@ -2061,6 +2069,7 @@
       <w:r>
         <w:rPr>
           <w:noProof/>
+          <w:lang w:eastAsia="nl-NL"/>
         </w:rPr>
         <w:drawing>
           <wp:inline distT="0" distB="0" distL="0" distR="0" wp14:anchorId="1B5C6FA2" wp14:editId="384ECAE3">
@@ -2116,7 +2125,7 @@
       <w:pPr>
         <w:pStyle w:val="Kop2"/>
       </w:pPr>
-      <w:bookmarkStart w:id="9" w:name="_Toc511255711"/>
+      <w:bookmarkStart w:id="9" w:name="_Toc511295179"/>
       <w:r>
         <w:t>Bewerken Telefoongesprek</w:t>
       </w:r>
@@ -2126,6 +2135,7 @@
       <w:r>
         <w:rPr>
           <w:noProof/>
+          <w:lang w:eastAsia="nl-NL"/>
         </w:rPr>
         <w:drawing>
           <wp:inline distT="0" distB="0" distL="0" distR="0" wp14:anchorId="471A6A1C" wp14:editId="2DA1F94F">
@@ -2181,7 +2191,7 @@
       <w:pPr>
         <w:pStyle w:val="Kop2"/>
       </w:pPr>
-      <w:bookmarkStart w:id="10" w:name="_Toc511255712"/>
+      <w:bookmarkStart w:id="10" w:name="_Toc511295180"/>
       <w:r>
         <w:lastRenderedPageBreak/>
         <w:t>Toevoegen gegevens Rapportage</w:t>
@@ -2192,6 +2202,7 @@
       <w:r>
         <w:rPr>
           <w:noProof/>
+          <w:lang w:eastAsia="nl-NL"/>
         </w:rPr>
         <w:drawing>
           <wp:inline distT="0" distB="0" distL="0" distR="0" wp14:anchorId="6FD45BCB" wp14:editId="5A763BF3">
@@ -2247,7 +2258,7 @@
       <w:pPr>
         <w:pStyle w:val="Kop2"/>
       </w:pPr>
-      <w:bookmarkStart w:id="11" w:name="_Toc511255713"/>
+      <w:bookmarkStart w:id="11" w:name="_Toc511295181"/>
       <w:r>
         <w:t>Afronden Rapportage</w:t>
       </w:r>
@@ -2257,6 +2268,7 @@
       <w:r>
         <w:rPr>
           <w:noProof/>
+          <w:lang w:eastAsia="nl-NL"/>
         </w:rPr>
         <w:drawing>
           <wp:inline distT="0" distB="0" distL="0" distR="0" wp14:anchorId="7A1AC1C8" wp14:editId="284A5A94">
@@ -2313,7 +2325,7 @@
       <w:pPr>
         <w:pStyle w:val="Kop2"/>
       </w:pPr>
-      <w:bookmarkStart w:id="12" w:name="_Toc511255714"/>
+      <w:bookmarkStart w:id="12" w:name="_Toc511295182"/>
       <w:r>
         <w:lastRenderedPageBreak/>
         <w:t>Opzetten stoppen</w:t>
@@ -2324,6 +2336,7 @@
       <w:r>
         <w:rPr>
           <w:noProof/>
+          <w:lang w:eastAsia="nl-NL"/>
         </w:rPr>
         <w:drawing>
           <wp:inline distT="0" distB="0" distL="0" distR="0" wp14:anchorId="2B77EB12" wp14:editId="4942DBA5">
@@ -2379,7 +2392,7 @@
       <w:pPr>
         <w:pStyle w:val="Kop2"/>
       </w:pPr>
-      <w:bookmarkStart w:id="13" w:name="_Toc511255715"/>
+      <w:bookmarkStart w:id="13" w:name="_Toc511295183"/>
       <w:r>
         <w:t>Bekijken Rapportage</w:t>
       </w:r>
@@ -2389,6 +2402,7 @@
       <w:r>
         <w:rPr>
           <w:noProof/>
+          <w:lang w:eastAsia="nl-NL"/>
         </w:rPr>
         <w:drawing>
           <wp:inline distT="0" distB="0" distL="0" distR="0" wp14:anchorId="13067570" wp14:editId="3A91C912">
@@ -2444,7 +2458,7 @@
       <w:pPr>
         <w:pStyle w:val="Kop2"/>
       </w:pPr>
-      <w:bookmarkStart w:id="14" w:name="_Toc511255716"/>
+      <w:bookmarkStart w:id="14" w:name="_Toc511295184"/>
       <w:r>
         <w:lastRenderedPageBreak/>
         <w:t>Filteren Rapportages</w:t>
@@ -2455,6 +2469,7 @@
       <w:r>
         <w:rPr>
           <w:noProof/>
+          <w:lang w:eastAsia="nl-NL"/>
         </w:rPr>
         <w:drawing>
           <wp:inline distT="0" distB="0" distL="0" distR="0" wp14:anchorId="2543E46C" wp14:editId="13C84C9B">
@@ -2510,7 +2525,7 @@
       <w:pPr>
         <w:pStyle w:val="Kop2"/>
       </w:pPr>
-      <w:bookmarkStart w:id="15" w:name="_Toc511255717"/>
+      <w:bookmarkStart w:id="15" w:name="_Toc511295185"/>
       <w:r>
         <w:t>Registreren Taak</w:t>
       </w:r>
@@ -2520,6 +2535,7 @@
       <w:r>
         <w:rPr>
           <w:noProof/>
+          <w:lang w:eastAsia="nl-NL"/>
         </w:rPr>
         <w:drawing>
           <wp:inline distT="0" distB="0" distL="0" distR="0" wp14:anchorId="5E0A5E78" wp14:editId="766E1E7B">
@@ -2575,7 +2591,7 @@
       <w:pPr>
         <w:pStyle w:val="Kop2"/>
       </w:pPr>
-      <w:bookmarkStart w:id="16" w:name="_Toc511255718"/>
+      <w:bookmarkStart w:id="16" w:name="_Toc511295186"/>
       <w:r>
         <w:lastRenderedPageBreak/>
         <w:t>Registreren Klant</w:t>
@@ -2586,6 +2602,7 @@
       <w:r>
         <w:rPr>
           <w:noProof/>
+          <w:lang w:eastAsia="nl-NL"/>
         </w:rPr>
         <w:drawing>
           <wp:inline distT="0" distB="0" distL="0" distR="0" wp14:anchorId="792CADF9" wp14:editId="2C2B898B">
@@ -2641,7 +2658,7 @@
       <w:pPr>
         <w:pStyle w:val="Kop2"/>
       </w:pPr>
-      <w:bookmarkStart w:id="17" w:name="_Toc511255719"/>
+      <w:bookmarkStart w:id="17" w:name="_Toc511295187"/>
       <w:r>
         <w:t>Registreren Partner</w:t>
       </w:r>
@@ -2651,6 +2668,7 @@
       <w:r>
         <w:rPr>
           <w:noProof/>
+          <w:lang w:eastAsia="nl-NL"/>
         </w:rPr>
         <w:drawing>
           <wp:inline distT="0" distB="0" distL="0" distR="0" wp14:anchorId="57776135" wp14:editId="74BBD7F0">
@@ -2706,7 +2724,7 @@
       <w:pPr>
         <w:pStyle w:val="Kop2"/>
       </w:pPr>
-      <w:bookmarkStart w:id="18" w:name="_Toc511255720"/>
+      <w:bookmarkStart w:id="18" w:name="_Toc511295188"/>
       <w:r>
         <w:lastRenderedPageBreak/>
         <w:t>Registreren Telefoongesprek</w:t>
@@ -2717,6 +2735,7 @@
       <w:r>
         <w:rPr>
           <w:noProof/>
+          <w:lang w:eastAsia="nl-NL"/>
         </w:rPr>
         <w:drawing>
           <wp:inline distT="0" distB="0" distL="0" distR="0" wp14:anchorId="1A0336CF" wp14:editId="74DCCE58">
@@ -2772,7 +2791,7 @@
       <w:pPr>
         <w:pStyle w:val="Kop2"/>
       </w:pPr>
-      <w:bookmarkStart w:id="19" w:name="_Toc511255721"/>
+      <w:bookmarkStart w:id="19" w:name="_Toc511295189"/>
       <w:r>
         <w:t>Registratie Stoppen</w:t>
       </w:r>
@@ -2782,6 +2801,7 @@
       <w:r>
         <w:rPr>
           <w:noProof/>
+          <w:lang w:eastAsia="nl-NL"/>
         </w:rPr>
         <w:drawing>
           <wp:inline distT="0" distB="0" distL="0" distR="0" wp14:anchorId="4122B227" wp14:editId="067CE5E9">
@@ -2847,7 +2867,7 @@
 </file>
 
 <file path=word/endnotes.xml><?xml version="1.0" encoding="utf-8"?>
-<w:endnotes xmlns:wpc="http://schemas.microsoft.com/office/word/2010/wordprocessingCanvas" xmlns:cx="http://schemas.microsoft.com/office/drawing/2014/chartex" xmlns:cx1="http://schemas.microsoft.com/office/drawing/2015/9/8/chartex" xmlns:cx2="http://schemas.microsoft.com/office/drawing/2015/10/21/chartex" xmlns:cx3="http://schemas.microsoft.com/office/drawing/2016/5/9/chartex" xmlns:cx4="http://schemas.microsoft.com/office/drawing/2016/5/10/chartex" xmlns:cx5="http://schemas.microsoft.com/office/drawing/2016/5/11/chartex" xmlns:cx6="http://schemas.microsoft.com/office/drawing/2016/5/12/chartex" xmlns:cx7="http://schemas.microsoft.com/office/drawing/2016/5/13/chartex" xmlns:cx8="http://schemas.microsoft.com/office/drawing/2016/5/14/chartex" xmlns:mc="http://schemas.openxmlformats.org/markup-compatibility/2006" xmlns:aink="http://schemas.microsoft.com/office/drawing/2016/ink" xmlns:am3d="http://schemas.microsoft.com/office/drawing/2017/model3d" xmlns:o="urn:schemas-microsoft-com:office:office" xmlns:r="http://schemas.openxmlformats.org/officeDocument/2006/relationships" xmlns:m="http://schemas.openxmlformats.org/officeDocument/2006/math" xmlns:v="urn:schemas-microsoft-com:vml" xmlns:wp14="http://schemas.microsoft.com/office/word/2010/wordprocessingDrawing" xmlns:wp="http://schemas.openxmlformats.org/drawingml/2006/wordprocessingDrawing" xmlns:w10="urn:schemas-microsoft-com:office:word" xmlns:w="http://schemas.openxmlformats.org/wordprocessingml/2006/main" xmlns:w14="http://schemas.microsoft.com/office/word/2010/wordml" xmlns:w15="http://schemas.microsoft.com/office/word/2012/wordml" xmlns:w16cid="http://schemas.microsoft.com/office/word/2016/wordml/cid" xmlns:w16se="http://schemas.microsoft.com/office/word/2015/wordml/symex" xmlns:wpg="http://schemas.microsoft.com/office/word/2010/wordprocessingGroup" xmlns:wpi="http://schemas.microsoft.com/office/word/2010/wordprocessingInk" xmlns:wne="http://schemas.microsoft.com/office/word/2006/wordml" xmlns:wps="http://schemas.microsoft.com/office/word/2010/wordprocessingShape" mc:Ignorable="w14 w15 w16se w16cid wp14">
+<w:endnotes xmlns:wpc="http://schemas.microsoft.com/office/word/2010/wordprocessingCanvas" xmlns:mc="http://schemas.openxmlformats.org/markup-compatibility/2006" xmlns:o="urn:schemas-microsoft-com:office:office" xmlns:r="http://schemas.openxmlformats.org/officeDocument/2006/relationships" xmlns:m="http://schemas.openxmlformats.org/officeDocument/2006/math" xmlns:v="urn:schemas-microsoft-com:vml" xmlns:wp14="http://schemas.microsoft.com/office/word/2010/wordprocessingDrawing" xmlns:wp="http://schemas.openxmlformats.org/drawingml/2006/wordprocessingDrawing" xmlns:w10="urn:schemas-microsoft-com:office:word" xmlns:w="http://schemas.openxmlformats.org/wordprocessingml/2006/main" xmlns:w14="http://schemas.microsoft.com/office/word/2010/wordml" xmlns:w15="http://schemas.microsoft.com/office/word/2012/wordml" xmlns:wpg="http://schemas.microsoft.com/office/word/2010/wordprocessingGroup" xmlns:wpi="http://schemas.microsoft.com/office/word/2010/wordprocessingInk" xmlns:wne="http://schemas.microsoft.com/office/word/2006/wordml" xmlns:wps="http://schemas.microsoft.com/office/word/2010/wordprocessingShape" mc:Ignorable="w14 w15 wp14">
   <w:endnote w:type="separator" w:id="-1">
     <w:p>
       <w:pPr>
@@ -2872,7 +2892,7 @@
 </file>
 
 <file path=word/footer1.xml><?xml version="1.0" encoding="utf-8"?>
-<w:ftr xmlns:wpc="http://schemas.microsoft.com/office/word/2010/wordprocessingCanvas" xmlns:cx="http://schemas.microsoft.com/office/drawing/2014/chartex" xmlns:cx1="http://schemas.microsoft.com/office/drawing/2015/9/8/chartex" xmlns:cx2="http://schemas.microsoft.com/office/drawing/2015/10/21/chartex" xmlns:cx3="http://schemas.microsoft.com/office/drawing/2016/5/9/chartex" xmlns:cx4="http://schemas.microsoft.com/office/drawing/2016/5/10/chartex" xmlns:cx5="http://schemas.microsoft.com/office/drawing/2016/5/11/chartex" xmlns:cx6="http://schemas.microsoft.com/office/drawing/2016/5/12/chartex" xmlns:cx7="http://schemas.microsoft.com/office/drawing/2016/5/13/chartex" xmlns:cx8="http://schemas.microsoft.com/office/drawing/2016/5/14/chartex" xmlns:mc="http://schemas.openxmlformats.org/markup-compatibility/2006" xmlns:aink="http://schemas.microsoft.com/office/drawing/2016/ink" xmlns:am3d="http://schemas.microsoft.com/office/drawing/2017/model3d" xmlns:o="urn:schemas-microsoft-com:office:office" xmlns:r="http://schemas.openxmlformats.org/officeDocument/2006/relationships" xmlns:m="http://schemas.openxmlformats.org/officeDocument/2006/math" xmlns:v="urn:schemas-microsoft-com:vml" xmlns:wp14="http://schemas.microsoft.com/office/word/2010/wordprocessingDrawing" xmlns:wp="http://schemas.openxmlformats.org/drawingml/2006/wordprocessingDrawing" xmlns:w10="urn:schemas-microsoft-com:office:word" xmlns:w="http://schemas.openxmlformats.org/wordprocessingml/2006/main" xmlns:w14="http://schemas.microsoft.com/office/word/2010/wordml" xmlns:w15="http://schemas.microsoft.com/office/word/2012/wordml" xmlns:w16cid="http://schemas.microsoft.com/office/word/2016/wordml/cid" xmlns:w16se="http://schemas.microsoft.com/office/word/2015/wordml/symex" xmlns:wpg="http://schemas.microsoft.com/office/word/2010/wordprocessingGroup" xmlns:wpi="http://schemas.microsoft.com/office/word/2010/wordprocessingInk" xmlns:wne="http://schemas.microsoft.com/office/word/2006/wordml" xmlns:wps="http://schemas.microsoft.com/office/word/2010/wordprocessingShape" mc:Ignorable="w14 w15 w16se w16cid wp14">
+<w:ftr xmlns:wpc="http://schemas.microsoft.com/office/word/2010/wordprocessingCanvas" xmlns:mc="http://schemas.openxmlformats.org/markup-compatibility/2006" xmlns:o="urn:schemas-microsoft-com:office:office" xmlns:r="http://schemas.openxmlformats.org/officeDocument/2006/relationships" xmlns:m="http://schemas.openxmlformats.org/officeDocument/2006/math" xmlns:v="urn:schemas-microsoft-com:vml" xmlns:wp14="http://schemas.microsoft.com/office/word/2010/wordprocessingDrawing" xmlns:wp="http://schemas.openxmlformats.org/drawingml/2006/wordprocessingDrawing" xmlns:w10="urn:schemas-microsoft-com:office:word" xmlns:w="http://schemas.openxmlformats.org/wordprocessingml/2006/main" xmlns:w14="http://schemas.microsoft.com/office/word/2010/wordml" xmlns:w15="http://schemas.microsoft.com/office/word/2012/wordml" xmlns:wpg="http://schemas.microsoft.com/office/word/2010/wordprocessingGroup" xmlns:wpi="http://schemas.microsoft.com/office/word/2010/wordprocessingInk" xmlns:wne="http://schemas.microsoft.com/office/word/2006/wordml" xmlns:wps="http://schemas.microsoft.com/office/word/2010/wordprocessingShape" mc:Ignorable="w14 w15 wp14">
   <w:sdt>
     <w:sdtPr>
       <w:id w:val="1822079409"/>
@@ -2900,7 +2920,7 @@
           <w:rPr>
             <w:noProof/>
           </w:rPr>
-          <w:t>2</w:t>
+          <w:t>10</w:t>
         </w:r>
         <w:r>
           <w:fldChar w:fldCharType="end"/>
@@ -2917,7 +2937,7 @@
 </file>
 
 <file path=word/footnotes.xml><?xml version="1.0" encoding="utf-8"?>
-<w:footnotes xmlns:wpc="http://schemas.microsoft.com/office/word/2010/wordprocessingCanvas" xmlns:cx="http://schemas.microsoft.com/office/drawing/2014/chartex" xmlns:cx1="http://schemas.microsoft.com/office/drawing/2015/9/8/chartex" xmlns:cx2="http://schemas.microsoft.com/office/drawing/2015/10/21/chartex" xmlns:cx3="http://schemas.microsoft.com/office/drawing/2016/5/9/chartex" xmlns:cx4="http://schemas.microsoft.com/office/drawing/2016/5/10/chartex" xmlns:cx5="http://schemas.microsoft.com/office/drawing/2016/5/11/chartex" xmlns:cx6="http://schemas.microsoft.com/office/drawing/2016/5/12/chartex" xmlns:cx7="http://schemas.microsoft.com/office/drawing/2016/5/13/chartex" xmlns:cx8="http://schemas.microsoft.com/office/drawing/2016/5/14/chartex" xmlns:mc="http://schemas.openxmlformats.org/markup-compatibility/2006" xmlns:aink="http://schemas.microsoft.com/office/drawing/2016/ink" xmlns:am3d="http://schemas.microsoft.com/office/drawing/2017/model3d" xmlns:o="urn:schemas-microsoft-com:office:office" xmlns:r="http://schemas.openxmlformats.org/officeDocument/2006/relationships" xmlns:m="http://schemas.openxmlformats.org/officeDocument/2006/math" xmlns:v="urn:schemas-microsoft-com:vml" xmlns:wp14="http://schemas.microsoft.com/office/word/2010/wordprocessingDrawing" xmlns:wp="http://schemas.openxmlformats.org/drawingml/2006/wordprocessingDrawing" xmlns:w10="urn:schemas-microsoft-com:office:word" xmlns:w="http://schemas.openxmlformats.org/wordprocessingml/2006/main" xmlns:w14="http://schemas.microsoft.com/office/word/2010/wordml" xmlns:w15="http://schemas.microsoft.com/office/word/2012/wordml" xmlns:w16cid="http://schemas.microsoft.com/office/word/2016/wordml/cid" xmlns:w16se="http://schemas.microsoft.com/office/word/2015/wordml/symex" xmlns:wpg="http://schemas.microsoft.com/office/word/2010/wordprocessingGroup" xmlns:wpi="http://schemas.microsoft.com/office/word/2010/wordprocessingInk" xmlns:wne="http://schemas.microsoft.com/office/word/2006/wordml" xmlns:wps="http://schemas.microsoft.com/office/word/2010/wordprocessingShape" mc:Ignorable="w14 w15 w16se w16cid wp14">
+<w:footnotes xmlns:wpc="http://schemas.microsoft.com/office/word/2010/wordprocessingCanvas" xmlns:mc="http://schemas.openxmlformats.org/markup-compatibility/2006" xmlns:o="urn:schemas-microsoft-com:office:office" xmlns:r="http://schemas.openxmlformats.org/officeDocument/2006/relationships" xmlns:m="http://schemas.openxmlformats.org/officeDocument/2006/math" xmlns:v="urn:schemas-microsoft-com:vml" xmlns:wp14="http://schemas.microsoft.com/office/word/2010/wordprocessingDrawing" xmlns:wp="http://schemas.openxmlformats.org/drawingml/2006/wordprocessingDrawing" xmlns:w10="urn:schemas-microsoft-com:office:word" xmlns:w="http://schemas.openxmlformats.org/wordprocessingml/2006/main" xmlns:w14="http://schemas.microsoft.com/office/word/2010/wordml" xmlns:w15="http://schemas.microsoft.com/office/word/2012/wordml" xmlns:wpg="http://schemas.microsoft.com/office/word/2010/wordprocessingGroup" xmlns:wpi="http://schemas.microsoft.com/office/word/2010/wordprocessingInk" xmlns:wne="http://schemas.microsoft.com/office/word/2006/wordml" xmlns:wps="http://schemas.microsoft.com/office/word/2010/wordprocessingShape" mc:Ignorable="w14 w15 wp14">
   <w:footnote w:type="separator" w:id="-1">
     <w:p>
       <w:pPr>
@@ -2942,7 +2962,7 @@
 </file>
 
 <file path=word/styles.xml><?xml version="1.0" encoding="utf-8"?>
-<w:styles xmlns:mc="http://schemas.openxmlformats.org/markup-compatibility/2006" xmlns:r="http://schemas.openxmlformats.org/officeDocument/2006/relationships" xmlns:w="http://schemas.openxmlformats.org/wordprocessingml/2006/main" xmlns:w14="http://schemas.microsoft.com/office/word/2010/wordml" xmlns:w15="http://schemas.microsoft.com/office/word/2012/wordml" xmlns:w16cid="http://schemas.microsoft.com/office/word/2016/wordml/cid" xmlns:w16se="http://schemas.microsoft.com/office/word/2015/wordml/symex" mc:Ignorable="w14 w15 w16se w16cid">
+<w:styles xmlns:mc="http://schemas.openxmlformats.org/markup-compatibility/2006" xmlns:r="http://schemas.openxmlformats.org/officeDocument/2006/relationships" xmlns:w="http://schemas.openxmlformats.org/wordprocessingml/2006/main" xmlns:w14="http://schemas.microsoft.com/office/word/2010/wordml" xmlns:w15="http://schemas.microsoft.com/office/word/2012/wordml" mc:Ignorable="w14 w15">
   <w:docDefaults>
     <w:rPrDefault>
       <w:rPr>
@@ -2958,7 +2978,7 @@
       </w:pPr>
     </w:pPrDefault>
   </w:docDefaults>
-  <w:latentStyles w:defLockedState="0" w:defUIPriority="99" w:defSemiHidden="0" w:defUnhideWhenUsed="0" w:defQFormat="0" w:count="375">
+  <w:latentStyles w:defLockedState="0" w:defUIPriority="99" w:defSemiHidden="0" w:defUnhideWhenUsed="0" w:defQFormat="0" w:count="371">
     <w:lsdException w:name="Normal" w:uiPriority="0" w:qFormat="1"/>
     <w:lsdException w:name="heading 1" w:uiPriority="9" w:qFormat="1"/>
     <w:lsdException w:name="heading 2" w:semiHidden="1" w:uiPriority="9" w:unhideWhenUsed="1" w:qFormat="1"/>
@@ -3330,10 +3350,6 @@
     <w:lsdException w:name="List Table 5 Dark Accent 6" w:uiPriority="50"/>
     <w:lsdException w:name="List Table 6 Colorful Accent 6" w:uiPriority="51"/>
     <w:lsdException w:name="List Table 7 Colorful Accent 6" w:uiPriority="52"/>
-    <w:lsdException w:name="Mention" w:semiHidden="1" w:unhideWhenUsed="1"/>
-    <w:lsdException w:name="Smart Hyperlink" w:semiHidden="1" w:unhideWhenUsed="1"/>
-    <w:lsdException w:name="Hashtag" w:semiHidden="1" w:unhideWhenUsed="1"/>
-    <w:lsdException w:name="Unresolved Mention" w:semiHidden="1" w:unhideWhenUsed="1"/>
   </w:latentStyles>
   <w:style w:type="paragraph" w:default="1" w:styleId="Standaard">
     <w:name w:val="Normal"/>
@@ -3800,7 +3816,7 @@
 </file>
 
 <file path=customXml/itemProps1.xml><?xml version="1.0" encoding="utf-8"?>
-<ds:datastoreItem xmlns:ds="http://schemas.openxmlformats.org/officeDocument/2006/customXml" ds:itemID="{482A9804-CBD1-42C5-BA0A-35CE2394E4DA}">
+<ds:datastoreItem xmlns:ds="http://schemas.openxmlformats.org/officeDocument/2006/customXml" ds:itemID="{CC3F9856-051C-45C2-BBFD-989043BB1B51}">
   <ds:schemaRefs>
     <ds:schemaRef ds:uri="http://schemas.openxmlformats.org/officeDocument/2006/bibliography"/>
   </ds:schemaRefs>

</xml_diff>